<commit_message>
Use md5 hash-code instead of real variable names
This is allow use any names for variables with any name length
</commit_message>
<xml_diff>
--- a/src/test/resources/template01-processed-edited-in-libre-office01.docx
+++ b/src/test/resources/template01-processed-edited-in-libre-office01.docx
@@ -16,15 +16,15 @@
         <w:rPr>
           <w:rFonts w:ascii="Arial" w:hAnsi="Arial"/>
         </w:rPr>
-        <w:t>edited</w:t>
+        <w:t xml:space="preserve">edited </w:t>
       </w:r>
       <w:r>
         <w:rPr>
           <w:rFonts w:ascii="Arial" w:hAnsi="Arial"/>
         </w:rPr>
-        <w:t xml:space="preserve"> template with three variables: </w:t>
+        <w:t xml:space="preserve">template with three variables: </w:t>
       </w:r>
-      <w:bookmarkStart w:id="0" w:name="var1var01"/>
+      <w:bookmarkStart w:id="0" w:name="var_1_C2CA6CE1E93F82A0B90EA47268CBB363"/>
       <w:r>
         <w:rPr>
           <w:rFonts w:ascii="Arial" w:hAnsi="Arial"/>
@@ -38,7 +38,7 @@
         </w:rPr>
         <w:t xml:space="preserve">, </w:t>
       </w:r>
-      <w:bookmarkStart w:id="1" w:name="var2var02"/>
+      <w:bookmarkStart w:id="1" w:name="var_2_609C03481F72362290823F373B8CE3C2"/>
       <w:r>
         <w:rPr>
           <w:rFonts w:ascii="Arial" w:hAnsi="Arial"/>
@@ -52,7 +52,7 @@
         </w:rPr>
         <w:t xml:space="preserve">, </w:t>
       </w:r>
-      <w:bookmarkStart w:id="2" w:name="var3var03"/>
+      <w:bookmarkStart w:id="2" w:name="var_3_11D9761583B8480C6FFEA105475D931E"/>
       <w:r>
         <w:rPr>
           <w:rFonts w:ascii="Arial" w:hAnsi="Arial"/>

</xml_diff>